<commit_message>
Adicionado as ultimas duas regras de negocio
</commit_message>
<xml_diff>
--- a/Negocio/regras_negocio.docx
+++ b/Negocio/regras_negocio.docx
@@ -1602,9 +1602,57 @@
         </w:tabs>
         <w:rPr>
           <w:noProof/>
+          <w:lang w:val="pt-BR"/>
+        </w:rPr>
+      </w:pPr>
+      <w:r>
+        <w:rPr>
+          <w:noProof/>
+          <w:lang w:val="pt-BR"/>
+        </w:rPr>
+        <w:t>2.4</w:t>
+      </w:r>
+      <w:r>
+        <w:rPr>
+          <w:noProof/>
           <w:snapToGrid/>
           <w:sz w:val="24"/>
           <w:szCs w:val="24"/>
+          <w:lang w:val="pt-BR"/>
+        </w:rPr>
+        <w:tab/>
+      </w:r>
+      <w:r>
+        <w:rPr>
+          <w:noProof/>
+          <w:lang w:val="pt-BR"/>
+        </w:rPr>
+        <w:t>Organização de Estoque</w:t>
+      </w:r>
+      <w:r>
+        <w:rPr>
+          <w:noProof/>
+          <w:lang w:val="pt-BR"/>
+        </w:rPr>
+        <w:tab/>
+      </w:r>
+      <w:r>
+        <w:rPr>
+          <w:noProof/>
+          <w:lang w:val="pt-BR"/>
+        </w:rPr>
+        <w:t>4</w:t>
+      </w:r>
+    </w:p>
+    <w:p>
+      <w:pPr>
+        <w:pStyle w:val="Sumrio2"/>
+        <w:tabs>
+          <w:tab w:val="left" w:pos="1000"/>
+        </w:tabs>
+        <w:rPr>
+          <w:noProof/>
+          <w:lang w:val="pt-BR"/>
         </w:rPr>
       </w:pPr>
       <w:r>
@@ -1620,6 +1668,7 @@
           <w:snapToGrid/>
           <w:sz w:val="24"/>
           <w:szCs w:val="24"/>
+          <w:lang w:val="pt-BR"/>
         </w:rPr>
         <w:tab/>
       </w:r>
@@ -1628,23 +1677,75 @@
           <w:noProof/>
           <w:lang w:val="pt-BR"/>
         </w:rPr>
-        <w:t>Organização de Estoque</w:t>
-      </w:r>
-      <w:r>
-        <w:rPr>
-          <w:noProof/>
+        <w:t>Regra de Prioridade</w:t>
+      </w:r>
+      <w:r>
+        <w:rPr>
+          <w:noProof/>
+          <w:lang w:val="pt-BR"/>
         </w:rPr>
         <w:tab/>
       </w:r>
       <w:r>
         <w:rPr>
           <w:noProof/>
+          <w:lang w:val="pt-BR"/>
+        </w:rPr>
+        <w:t>4</w:t>
+      </w:r>
+    </w:p>
+    <w:p>
+      <w:pPr>
+        <w:pStyle w:val="Sumrio2"/>
+        <w:tabs>
+          <w:tab w:val="left" w:pos="1000"/>
+        </w:tabs>
+        <w:rPr>
+          <w:noProof/>
+          <w:lang w:val="pt-BR"/>
+        </w:rPr>
+      </w:pPr>
+      <w:r>
+        <w:rPr>
+          <w:noProof/>
+          <w:lang w:val="pt-BR"/>
+        </w:rPr>
+        <w:t>2.4</w:t>
+      </w:r>
+      <w:r>
+        <w:rPr>
+          <w:noProof/>
+          <w:snapToGrid/>
+          <w:sz w:val="24"/>
+          <w:szCs w:val="24"/>
+          <w:lang w:val="pt-BR"/>
+        </w:rPr>
+        <w:tab/>
+      </w:r>
+      <w:r>
+        <w:rPr>
+          <w:noProof/>
+          <w:lang w:val="pt-BR"/>
+        </w:rPr>
+        <w:t>Relatórios Automáticos</w:t>
+      </w:r>
+      <w:r>
+        <w:rPr>
+          <w:noProof/>
+          <w:lang w:val="pt-BR"/>
+        </w:rPr>
+        <w:tab/>
+      </w:r>
+      <w:r>
+        <w:rPr>
+          <w:noProof/>
         </w:rPr>
         <w:fldChar w:fldCharType="begin"/>
       </w:r>
       <w:r>
         <w:rPr>
           <w:noProof/>
+          <w:lang w:val="pt-BR"/>
         </w:rPr>
         <w:instrText xml:space="preserve"> PAGEREF _Toc18206548 \h </w:instrText>
       </w:r>
@@ -1662,6 +1763,7 @@
       <w:r>
         <w:rPr>
           <w:noProof/>
+          <w:lang w:val="pt-BR"/>
         </w:rPr>
         <w:t>5</w:t>
       </w:r>
@@ -1671,6 +1773,13 @@
         </w:rPr>
         <w:fldChar w:fldCharType="end"/>
       </w:r>
+    </w:p>
+    <w:p>
+      <w:pPr>
+        <w:rPr>
+          <w:lang w:val="pt-BR"/>
+        </w:rPr>
+      </w:pPr>
     </w:p>
     <w:p>
       <w:pPr>
@@ -2053,6 +2162,113 @@
         </w:rPr>
         <w:t>A prioridade na entrega e data máxima para entrega, quanto maior a prioridade ou mais próxima a data para entrega do produto quando registrado no sistema, mais acessível deverá ser o seu local de armazenamento.</w:t>
       </w:r>
+    </w:p>
+    <w:p>
+      <w:pPr>
+        <w:pStyle w:val="Ttulo2"/>
+        <w:rPr>
+          <w:lang w:val="pt-BR"/>
+        </w:rPr>
+      </w:pPr>
+      <w:r>
+        <w:rPr>
+          <w:lang w:val="pt-BR"/>
+        </w:rPr>
+        <w:t>Regra de Prioridade</w:t>
+      </w:r>
+    </w:p>
+    <w:p>
+      <w:pPr>
+        <w:ind w:left="720"/>
+        <w:rPr>
+          <w:lang w:val="pt-BR"/>
+        </w:rPr>
+      </w:pPr>
+      <w:r>
+        <w:rPr>
+          <w:lang w:val="pt-BR"/>
+        </w:rPr>
+        <w:t>Para cada produto armazenado, ele deve possuir uma categoria de prioridade, que irá definir a sua posição no armazenamento, tempo para entrega e cuidados especiais no manuseamento, elas se dão pelas cores:</w:t>
+      </w:r>
+    </w:p>
+    <w:p>
+      <w:pPr>
+        <w:ind w:left="720"/>
+        <w:rPr>
+          <w:lang w:val="pt-BR"/>
+        </w:rPr>
+      </w:pPr>
+      <w:r>
+        <w:rPr>
+          <w:lang w:val="pt-BR"/>
+        </w:rPr>
+        <w:t>Verde: sem prioridade alterada ou cuidados especiais.</w:t>
+      </w:r>
+    </w:p>
+    <w:p>
+      <w:pPr>
+        <w:ind w:left="720"/>
+        <w:rPr>
+          <w:lang w:val="pt-BR"/>
+        </w:rPr>
+      </w:pPr>
+      <w:r>
+        <w:rPr>
+          <w:lang w:val="pt-BR"/>
+        </w:rPr>
+        <w:t>Amarelo: média prioridade, e sem cuidados especiais.</w:t>
+      </w:r>
+    </w:p>
+    <w:p>
+      <w:pPr>
+        <w:ind w:left="720"/>
+        <w:rPr>
+          <w:lang w:val="pt-BR"/>
+        </w:rPr>
+      </w:pPr>
+      <w:r>
+        <w:rPr>
+          <w:lang w:val="pt-BR"/>
+        </w:rPr>
+        <w:lastRenderedPageBreak/>
+        <w:t xml:space="preserve">Vermelho: prioridade máxima e cuidados no armazenamento e manuseio do produto.  </w:t>
+      </w:r>
+    </w:p>
+    <w:p>
+      <w:pPr>
+        <w:pStyle w:val="Ttulo2"/>
+        <w:rPr>
+          <w:lang w:val="pt-BR"/>
+        </w:rPr>
+      </w:pPr>
+      <w:r>
+        <w:rPr>
+          <w:lang w:val="pt-BR"/>
+        </w:rPr>
+        <w:t>Relatórios Automáticos</w:t>
+      </w:r>
+    </w:p>
+    <w:p>
+      <w:pPr>
+        <w:ind w:left="720"/>
+        <w:rPr>
+          <w:lang w:val="pt-BR"/>
+        </w:rPr>
+      </w:pPr>
+      <w:r>
+        <w:rPr>
+          <w:lang w:val="pt-BR"/>
+        </w:rPr>
+        <w:t>Em qualquer tipo de manipulação do produto, seja de movimentação no armazenamento, seja em entrega ou busca, deve ser salvo um histórico do que foi feito, por quem foi feito e os objetos envolvidos, para serem armazenados e visualizados caso necessário pelo gerente da empresa.</w:t>
+      </w:r>
+    </w:p>
+    <w:p>
+      <w:pPr>
+        <w:ind w:left="720"/>
+        <w:rPr>
+          <w:lang w:val="pt-BR"/>
+        </w:rPr>
+      </w:pPr>
     </w:p>
     <w:p>
       <w:pPr>

</xml_diff>

<commit_message>
Informações dos nomes atualizados
</commit_message>
<xml_diff>
--- a/Negocio/regras_negocio.docx
+++ b/Negocio/regras_negocio.docx
@@ -1685,12 +1685,6 @@
           <w:lang w:val="pt-BR"/>
         </w:rPr>
         <w:tab/>
-      </w:r>
-      <w:r>
-        <w:rPr>
-          <w:noProof/>
-          <w:lang w:val="pt-BR"/>
-        </w:rPr>
         <w:t>4</w:t>
       </w:r>
     </w:p>
@@ -2020,6 +2014,12 @@
         <w:rPr>
           <w:lang w:val="pt-BR"/>
         </w:rPr>
+        <w:t xml:space="preserve">RN001 - </w:t>
+      </w:r>
+      <w:r>
+        <w:rPr>
+          <w:lang w:val="pt-BR"/>
+        </w:rPr>
         <w:t>Busca do Produto</w:t>
       </w:r>
     </w:p>
@@ -2043,6 +2043,24 @@
         <w:rPr>
           <w:lang w:val="pt-BR"/>
         </w:rPr>
+        <w:t>RN00</w:t>
+      </w:r>
+      <w:r>
+        <w:rPr>
+          <w:lang w:val="pt-BR"/>
+        </w:rPr>
+        <w:t>2</w:t>
+      </w:r>
+      <w:r>
+        <w:rPr>
+          <w:lang w:val="pt-BR"/>
+        </w:rPr>
+        <w:t xml:space="preserve"> - </w:t>
+      </w:r>
+      <w:r>
+        <w:rPr>
+          <w:lang w:val="pt-BR"/>
+        </w:rPr>
         <w:t>Desaparecimento do Produto</w:t>
       </w:r>
     </w:p>
@@ -2084,6 +2102,24 @@
         <w:rPr>
           <w:lang w:val="pt-BR"/>
         </w:rPr>
+        <w:t>RN00</w:t>
+      </w:r>
+      <w:r>
+        <w:rPr>
+          <w:lang w:val="pt-BR"/>
+        </w:rPr>
+        <w:t>3</w:t>
+      </w:r>
+      <w:r>
+        <w:rPr>
+          <w:lang w:val="pt-BR"/>
+        </w:rPr>
+        <w:t xml:space="preserve"> - </w:t>
+      </w:r>
+      <w:r>
+        <w:rPr>
+          <w:lang w:val="pt-BR"/>
+        </w:rPr>
         <w:t>Organização da Busca e Entrega</w:t>
       </w:r>
     </w:p>
@@ -2118,6 +2154,24 @@
         <w:rPr>
           <w:lang w:val="pt-BR"/>
         </w:rPr>
+        <w:t>RN00</w:t>
+      </w:r>
+      <w:r>
+        <w:rPr>
+          <w:lang w:val="pt-BR"/>
+        </w:rPr>
+        <w:t>4</w:t>
+      </w:r>
+      <w:r>
+        <w:rPr>
+          <w:lang w:val="pt-BR"/>
+        </w:rPr>
+        <w:t xml:space="preserve"> - </w:t>
+      </w:r>
+      <w:r>
+        <w:rPr>
+          <w:lang w:val="pt-BR"/>
+        </w:rPr>
         <w:t>Organização de Estoque</w:t>
       </w:r>
     </w:p>
@@ -2170,6 +2224,24 @@
           <w:lang w:val="pt-BR"/>
         </w:rPr>
       </w:pPr>
+      <w:r>
+        <w:rPr>
+          <w:lang w:val="pt-BR"/>
+        </w:rPr>
+        <w:t>RN00</w:t>
+      </w:r>
+      <w:r>
+        <w:rPr>
+          <w:lang w:val="pt-BR"/>
+        </w:rPr>
+        <w:t>5</w:t>
+      </w:r>
+      <w:r>
+        <w:rPr>
+          <w:lang w:val="pt-BR"/>
+        </w:rPr>
+        <w:t xml:space="preserve"> - </w:t>
+      </w:r>
       <w:r>
         <w:rPr>
           <w:lang w:val="pt-BR"/>
@@ -2241,6 +2313,24 @@
           <w:lang w:val="pt-BR"/>
         </w:rPr>
       </w:pPr>
+      <w:r>
+        <w:rPr>
+          <w:lang w:val="pt-BR"/>
+        </w:rPr>
+        <w:t>RN00</w:t>
+      </w:r>
+      <w:r>
+        <w:rPr>
+          <w:lang w:val="pt-BR"/>
+        </w:rPr>
+        <w:t>6</w:t>
+      </w:r>
+      <w:r>
+        <w:rPr>
+          <w:lang w:val="pt-BR"/>
+        </w:rPr>
+        <w:t xml:space="preserve"> - </w:t>
+      </w:r>
       <w:r>
         <w:rPr>
           <w:lang w:val="pt-BR"/>
@@ -2381,20 +2471,21 @@
           <w:r>
             <w:fldChar w:fldCharType="separate"/>
           </w:r>
+          <w:proofErr w:type="spellStart"/>
           <w:r>
             <w:rPr>
               <w:b/>
               <w:bCs/>
             </w:rPr>
-            <w:t xml:space="preserve">&lt;Nome da </w:t>
-          </w:r>
-          <w:proofErr w:type="spellStart"/>
-          <w:r>
-            <w:t>Empresa</w:t>
+            <w:t>Distribuidora</w:t>
           </w:r>
           <w:proofErr w:type="spellEnd"/>
           <w:r>
-            <w:t>&gt;</w:t>
+            <w:rPr>
+              <w:b/>
+              <w:bCs/>
+            </w:rPr>
+            <w:t xml:space="preserve"> Madrazo</w:t>
           </w:r>
           <w:r>
             <w:fldChar w:fldCharType="end"/>

</xml_diff>

<commit_message>
Alterado informações no arquivo casos_uso.png
</commit_message>
<xml_diff>
--- a/Negocio/regras_negocio.docx
+++ b/Negocio/regras_negocio.docx
@@ -124,166 +124,6 @@
           <w:lang w:val="pt-BR"/>
         </w:rPr>
       </w:pPr>
-    </w:p>
-    <w:p>
-      <w:pPr>
-        <w:pStyle w:val="InfoBlue"/>
-      </w:pPr>
-      <w:r>
-        <w:t xml:space="preserve">[Observação: O </w:t>
-      </w:r>
-      <w:proofErr w:type="spellStart"/>
-      <w:r>
-        <w:t>template</w:t>
-      </w:r>
-      <w:proofErr w:type="spellEnd"/>
-      <w:r>
-        <w:t xml:space="preserve"> a seguir é fornecido para uso com o </w:t>
-      </w:r>
-      <w:proofErr w:type="spellStart"/>
-      <w:r>
-        <w:t>Rational</w:t>
-      </w:r>
-      <w:proofErr w:type="spellEnd"/>
-      <w:r>
-        <w:t xml:space="preserve"> </w:t>
-      </w:r>
-      <w:proofErr w:type="spellStart"/>
-      <w:r>
-        <w:t>Unified</w:t>
-      </w:r>
-      <w:proofErr w:type="spellEnd"/>
-      <w:r>
-        <w:t xml:space="preserve"> </w:t>
-      </w:r>
-      <w:proofErr w:type="spellStart"/>
-      <w:r>
-        <w:t>Process</w:t>
-      </w:r>
-      <w:proofErr w:type="spellEnd"/>
-      <w:r>
-        <w:t xml:space="preserve"> (RUP). O texto em azul exibido entre colchetes e em itálico (</w:t>
-      </w:r>
-      <w:proofErr w:type="spellStart"/>
-      <w:r>
-        <w:t>style</w:t>
-      </w:r>
-      <w:proofErr w:type="spellEnd"/>
-      <w:r>
-        <w:t>=</w:t>
-      </w:r>
-      <w:proofErr w:type="spellStart"/>
-      <w:r>
-        <w:t>InfoBlue</w:t>
-      </w:r>
-      <w:proofErr w:type="spellEnd"/>
-      <w:r>
-        <w:t>) foi incluído para orientar o autor e deve ser excluído antes da publicação do documento. Um parágrafo digitado após esse estilo será automaticamente definido como normal (</w:t>
-      </w:r>
-      <w:proofErr w:type="spellStart"/>
-      <w:r>
-        <w:t>style</w:t>
-      </w:r>
-      <w:proofErr w:type="spellEnd"/>
-      <w:r>
-        <w:t>=</w:t>
-      </w:r>
-      <w:proofErr w:type="spellStart"/>
-      <w:r>
-        <w:t>Body</w:t>
-      </w:r>
-      <w:proofErr w:type="spellEnd"/>
-      <w:r>
-        <w:t xml:space="preserve"> </w:t>
-      </w:r>
-      <w:proofErr w:type="spellStart"/>
-      <w:r>
-        <w:t>Text</w:t>
-      </w:r>
-      <w:proofErr w:type="spellEnd"/>
-      <w:r>
-        <w:t>).]</w:t>
-      </w:r>
-    </w:p>
-    <w:p>
-      <w:pPr>
-        <w:pStyle w:val="InfoBlue"/>
-      </w:pPr>
-      <w:r>
-        <w:t xml:space="preserve">[Para personalizar campos automáticos no Microsoft Word (que exibem um fundo cinza quando selecionados), </w:t>
-      </w:r>
-      <w:proofErr w:type="gramStart"/>
-      <w:r>
-        <w:t>escolha File</w:t>
-      </w:r>
-      <w:proofErr w:type="gramEnd"/>
-      <w:r>
-        <w:t>&gt;</w:t>
-      </w:r>
-      <w:proofErr w:type="spellStart"/>
-      <w:r>
-        <w:t>Properties</w:t>
-      </w:r>
-      <w:proofErr w:type="spellEnd"/>
-      <w:r>
-        <w:t xml:space="preserve"> e substitua os campos </w:t>
-      </w:r>
-      <w:proofErr w:type="spellStart"/>
-      <w:r>
-        <w:t>Title</w:t>
-      </w:r>
-      <w:proofErr w:type="spellEnd"/>
-      <w:r>
-        <w:t xml:space="preserve">, </w:t>
-      </w:r>
-      <w:proofErr w:type="spellStart"/>
-      <w:r>
-        <w:t>Subject</w:t>
-      </w:r>
-      <w:proofErr w:type="spellEnd"/>
-      <w:r>
-        <w:t xml:space="preserve"> e </w:t>
-      </w:r>
-      <w:proofErr w:type="spellStart"/>
-      <w:r>
-        <w:t>Company</w:t>
-      </w:r>
-      <w:proofErr w:type="spellEnd"/>
-      <w:r>
-        <w:t xml:space="preserve"> pelas informações apropriadas para este documento. Depois de fechar a caixa de diálogo, para atualizar os campos automáticos no documento inteiro, selecione </w:t>
-      </w:r>
-      <w:proofErr w:type="spellStart"/>
-      <w:r>
-        <w:t>Edit</w:t>
-      </w:r>
-      <w:proofErr w:type="spellEnd"/>
-      <w:r>
-        <w:t>&gt;</w:t>
-      </w:r>
-      <w:proofErr w:type="spellStart"/>
-      <w:r>
-        <w:t>Select</w:t>
-      </w:r>
-      <w:proofErr w:type="spellEnd"/>
-      <w:r>
-        <w:t xml:space="preserve"> </w:t>
-      </w:r>
-      <w:proofErr w:type="spellStart"/>
-      <w:r>
-        <w:t>All</w:t>
-      </w:r>
-      <w:proofErr w:type="spellEnd"/>
-      <w:r>
-        <w:t xml:space="preserve"> (ou </w:t>
-      </w:r>
-      <w:proofErr w:type="spellStart"/>
-      <w:r>
-        <w:t>Ctrl-A</w:t>
-      </w:r>
-      <w:proofErr w:type="spellEnd"/>
-      <w:r>
-        <w:t xml:space="preserve">) e pressione F9 ou simplesmente clique no campo e pressione F9. Isso deve ser feito separadamente para Cabeçalhos e Rodapés. Alt-F9 alterna entre a exibição de nomes de campos e do conteúdo dos campos. Consulte a ajuda do Word para obter mais informações sobre como trabalhar com campos.] </w:t>
-      </w:r>
     </w:p>
     <w:p>
       <w:pPr>
@@ -2043,19 +1883,7 @@
         <w:rPr>
           <w:lang w:val="pt-BR"/>
         </w:rPr>
-        <w:t>RN00</w:t>
-      </w:r>
-      <w:r>
-        <w:rPr>
-          <w:lang w:val="pt-BR"/>
-        </w:rPr>
-        <w:t>2</w:t>
-      </w:r>
-      <w:r>
-        <w:rPr>
-          <w:lang w:val="pt-BR"/>
-        </w:rPr>
-        <w:t xml:space="preserve"> - </w:t>
+        <w:t xml:space="preserve">RN002 - </w:t>
       </w:r>
       <w:r>
         <w:rPr>
@@ -2102,19 +1930,7 @@
         <w:rPr>
           <w:lang w:val="pt-BR"/>
         </w:rPr>
-        <w:t>RN00</w:t>
-      </w:r>
-      <w:r>
-        <w:rPr>
-          <w:lang w:val="pt-BR"/>
-        </w:rPr>
-        <w:t>3</w:t>
-      </w:r>
-      <w:r>
-        <w:rPr>
-          <w:lang w:val="pt-BR"/>
-        </w:rPr>
-        <w:t xml:space="preserve"> - </w:t>
+        <w:t xml:space="preserve">RN003 - </w:t>
       </w:r>
       <w:r>
         <w:rPr>
@@ -2154,19 +1970,7 @@
         <w:rPr>
           <w:lang w:val="pt-BR"/>
         </w:rPr>
-        <w:t>RN00</w:t>
-      </w:r>
-      <w:r>
-        <w:rPr>
-          <w:lang w:val="pt-BR"/>
-        </w:rPr>
-        <w:t>4</w:t>
-      </w:r>
-      <w:r>
-        <w:rPr>
-          <w:lang w:val="pt-BR"/>
-        </w:rPr>
-        <w:t xml:space="preserve"> - </w:t>
+        <w:t xml:space="preserve">RN004 - </w:t>
       </w:r>
       <w:r>
         <w:rPr>
@@ -2228,19 +2032,7 @@
         <w:rPr>
           <w:lang w:val="pt-BR"/>
         </w:rPr>
-        <w:t>RN00</w:t>
-      </w:r>
-      <w:r>
-        <w:rPr>
-          <w:lang w:val="pt-BR"/>
-        </w:rPr>
-        <w:t>5</w:t>
-      </w:r>
-      <w:r>
-        <w:rPr>
-          <w:lang w:val="pt-BR"/>
-        </w:rPr>
-        <w:t xml:space="preserve"> - </w:t>
+        <w:t xml:space="preserve">RN005 - </w:t>
       </w:r>
       <w:r>
         <w:rPr>
@@ -2317,19 +2109,7 @@
         <w:rPr>
           <w:lang w:val="pt-BR"/>
         </w:rPr>
-        <w:t>RN00</w:t>
-      </w:r>
-      <w:r>
-        <w:rPr>
-          <w:lang w:val="pt-BR"/>
-        </w:rPr>
-        <w:t>6</w:t>
-      </w:r>
-      <w:r>
-        <w:rPr>
-          <w:lang w:val="pt-BR"/>
-        </w:rPr>
-        <w:t xml:space="preserve"> - </w:t>
+        <w:t xml:space="preserve">RN006 - </w:t>
       </w:r>
       <w:r>
         <w:rPr>

</xml_diff>